<commit_message>
Fixed a bug where the tournament could not be saved due a circular reference exception when using XML Serialization
</commit_message>
<xml_diff>
--- a/Shortlist.docx
+++ b/Shortlist.docx
@@ -47,85 +47,37 @@
         </w:r>
       </w:hyperlink>
       <w:r>
-        <w:t xml:space="preserve"> (Geavanceerde installatie en alleen </w:t>
-      </w:r>
-      <w:proofErr w:type="spellStart"/>
-      <w:r>
-        <w:t>essentiele</w:t>
-      </w:r>
-      <w:proofErr w:type="spellEnd"/>
-      <w:r>
-        <w:t xml:space="preserve"> dingen downloaden zou ik zeggen).</w:t>
-      </w:r>
-    </w:p>
-    <w:p>
-      <w:pPr>
-        <w:pStyle w:val="Lijstalinea"/>
-        <w:numPr>
-          <w:ilvl w:val="0"/>
-          <w:numId w:val="1"/>
-        </w:numPr>
-      </w:pPr>
-      <w:r>
-        <w:t xml:space="preserve">Account aanmaken op </w:t>
-      </w:r>
-      <w:proofErr w:type="spellStart"/>
-      <w:r>
-        <w:t>Github</w:t>
-      </w:r>
-      <w:proofErr w:type="spellEnd"/>
-      <w:r>
-        <w:t>. Laten weten aan mij zodat ik je kan toevoegen aan het project.</w:t>
-      </w:r>
-    </w:p>
-    <w:p>
-      <w:pPr>
-        <w:pStyle w:val="Lijstalinea"/>
-        <w:numPr>
-          <w:ilvl w:val="0"/>
-          <w:numId w:val="1"/>
-        </w:numPr>
-      </w:pPr>
-      <w:r>
-        <w:t xml:space="preserve">Eenmaal toegevoegd. Map maken op je pc waar je het project wil hebben. Rechtermuis, </w:t>
-      </w:r>
-      <w:proofErr w:type="spellStart"/>
-      <w:r>
-        <w:t>github</w:t>
-      </w:r>
-      <w:proofErr w:type="spellEnd"/>
-      <w:r>
-        <w:t xml:space="preserve"> </w:t>
-      </w:r>
-      <w:proofErr w:type="spellStart"/>
-      <w:r>
-        <w:t>bash</w:t>
-      </w:r>
-      <w:proofErr w:type="spellEnd"/>
-      <w:r>
-        <w:t xml:space="preserve">.  Daarna </w:t>
+        <w:t xml:space="preserve"> (Geavanceerde installatie en alleen essentiele dingen downloaden zou ik zeggen).</w:t>
+      </w:r>
+    </w:p>
+    <w:p>
+      <w:pPr>
+        <w:pStyle w:val="Lijstalinea"/>
+        <w:numPr>
+          <w:ilvl w:val="0"/>
+          <w:numId w:val="1"/>
+        </w:numPr>
+      </w:pPr>
+      <w:r>
+        <w:t>Account aanmaken op Github. Laten weten aan mij zodat ik je kan toevoegen aan het project.</w:t>
+      </w:r>
+    </w:p>
+    <w:p>
+      <w:pPr>
+        <w:pStyle w:val="Lijstalinea"/>
+        <w:numPr>
+          <w:ilvl w:val="0"/>
+          <w:numId w:val="1"/>
+        </w:numPr>
+      </w:pPr>
+      <w:r>
+        <w:t xml:space="preserve">Eenmaal toegevoegd. Map maken op je pc waar je het project wil hebben. Rechtermuis, github bash.  Daarna </w:t>
       </w:r>
       <w:r>
         <w:t>http://git-scm.com/book/en/Git-Basics-Working-with-Remotes</w:t>
       </w:r>
       <w:r>
-        <w:t xml:space="preserve"> en kijken om </w:t>
-      </w:r>
-      <w:proofErr w:type="spellStart"/>
-      <w:r>
-        <w:t>respository</w:t>
-      </w:r>
-      <w:proofErr w:type="spellEnd"/>
-      <w:r>
-        <w:t xml:space="preserve"> the </w:t>
-      </w:r>
-      <w:proofErr w:type="spellStart"/>
-      <w:r>
-        <w:t>clonen</w:t>
-      </w:r>
-      <w:proofErr w:type="spellEnd"/>
-      <w:r>
-        <w:t xml:space="preserve"> naar je pc.</w:t>
+        <w:t xml:space="preserve"> en kijken om respository the clonen naar je pc.</w:t>
       </w:r>
     </w:p>
     <w:p>
@@ -140,8 +92,14 @@
           <w:ilvl w:val="0"/>
           <w:numId w:val="1"/>
         </w:numPr>
-      </w:pPr>
-      <w:r>
+        <w:rPr>
+          <w:strike/>
+        </w:rPr>
+      </w:pPr>
+      <w:r>
+        <w:rPr>
+          <w:strike/>
+        </w:rPr>
         <w:t>Opslaan van werkt niet. (Jonas)</w:t>
       </w:r>
     </w:p>
@@ -154,15 +112,7 @@
         </w:numPr>
       </w:pPr>
       <w:r>
-        <w:t xml:space="preserve">Als geregistreerde spelers geordend worden mag de rangschikking niet geordend worden (moet altijd op punten gesorteerd zijn). Dit komt omdat ze aan de zelfde lijst </w:t>
-      </w:r>
-      <w:proofErr w:type="spellStart"/>
-      <w:r>
-        <w:t>gebinded</w:t>
-      </w:r>
-      <w:proofErr w:type="spellEnd"/>
-      <w:r>
-        <w:t xml:space="preserve"> zijn. Dus: is moeten we ze binden aan een verschillende lijst? Of moeten we ergens een property van de binding of van de lijst veranderen? </w:t>
+        <w:t xml:space="preserve">Als geregistreerde spelers geordend worden mag de rangschikking niet geordend worden (moet altijd op punten gesorteerd zijn). Dit komt omdat ze aan de zelfde lijst gebinded zijn. Dus: is moeten we ze binden aan een verschillende lijst? Of moeten we ergens een property van de binding of van de lijst veranderen? </w:t>
       </w:r>
     </w:p>
     <w:p>
@@ -186,185 +136,7 @@
         </w:numPr>
       </w:pPr>
       <w:r>
-        <w:t xml:space="preserve">Als op de </w:t>
-      </w:r>
-      <w:proofErr w:type="spellStart"/>
-      <w:r>
-        <w:t>pairup</w:t>
-      </w:r>
-      <w:proofErr w:type="spellEnd"/>
-      <w:r>
-        <w:t xml:space="preserve"> button gedrukt wordt, wordt er eerst nog een rij toegevoegd aan de geregistreerde spelers tabel. Moet direct uitgevoerd worden.</w:t>
-      </w:r>
-    </w:p>
-    <w:p>
-      <w:r>
-        <w:t>Hoofdtaken (achter de schermen)</w:t>
-      </w:r>
-    </w:p>
-    <w:p>
-      <w:pPr>
-        <w:pStyle w:val="Lijstalinea"/>
-        <w:numPr>
-          <w:ilvl w:val="0"/>
-          <w:numId w:val="1"/>
-        </w:numPr>
-      </w:pPr>
-      <w:r>
-        <w:t xml:space="preserve">Recente tornooien </w:t>
-      </w:r>
-      <w:proofErr w:type="spellStart"/>
-      <w:r>
-        <w:t>mbv</w:t>
-      </w:r>
-      <w:proofErr w:type="spellEnd"/>
-      <w:r>
-        <w:t xml:space="preserve"> </w:t>
-      </w:r>
-      <w:proofErr w:type="spellStart"/>
-      <w:r>
-        <w:t>registry</w:t>
-      </w:r>
-      <w:proofErr w:type="spellEnd"/>
-      <w:r>
-        <w:t xml:space="preserve"> moet perfect zijn. </w:t>
-      </w:r>
-      <w:proofErr w:type="spellStart"/>
-      <w:r>
-        <w:t>Dwz</w:t>
-      </w:r>
-      <w:proofErr w:type="spellEnd"/>
-      <w:r>
-        <w:t xml:space="preserve">. Als een waarde in het </w:t>
-      </w:r>
-      <w:proofErr w:type="spellStart"/>
-      <w:r>
-        <w:t>registry</w:t>
-      </w:r>
-      <w:proofErr w:type="spellEnd"/>
-      <w:r>
-        <w:t xml:space="preserve"> niet meer bestaat moet hij verwijderd worden. Instelbaar zijn hoeveel waarden er worden </w:t>
-      </w:r>
-      <w:proofErr w:type="spellStart"/>
-      <w:r>
-        <w:t>opgeslaan</w:t>
-      </w:r>
-      <w:proofErr w:type="spellEnd"/>
-      <w:r>
-        <w:t xml:space="preserve">. </w:t>
-      </w:r>
-    </w:p>
-    <w:p>
-      <w:pPr>
-        <w:pStyle w:val="Lijstalinea"/>
-        <w:numPr>
-          <w:ilvl w:val="0"/>
-          <w:numId w:val="1"/>
-        </w:numPr>
-      </w:pPr>
-      <w:r>
-        <w:t xml:space="preserve">Global </w:t>
-      </w:r>
-      <w:proofErr w:type="spellStart"/>
-      <w:r>
-        <w:t>commands</w:t>
-      </w:r>
-      <w:proofErr w:type="spellEnd"/>
-      <w:r>
-        <w:t xml:space="preserve">. Bepaalde methoden willen we (bijna) overal in het programma beschikbaar hebben. Zoals opslaan, nieuw, </w:t>
-      </w:r>
-      <w:proofErr w:type="spellStart"/>
-      <w:r>
-        <w:t>pairup</w:t>
-      </w:r>
-      <w:proofErr w:type="spellEnd"/>
-      <w:r>
-        <w:t xml:space="preserve">, copy, paste, import, </w:t>
-      </w:r>
-      <w:proofErr w:type="spellStart"/>
-      <w:r>
-        <w:t>enzo</w:t>
-      </w:r>
-      <w:proofErr w:type="spellEnd"/>
-      <w:r>
-        <w:t xml:space="preserve">… Hoe is dit mogelijk in </w:t>
-      </w:r>
-      <w:proofErr w:type="spellStart"/>
-      <w:r>
-        <w:t>wpf</w:t>
-      </w:r>
-      <w:proofErr w:type="spellEnd"/>
-      <w:r>
-        <w:t>??</w:t>
-      </w:r>
-    </w:p>
-    <w:p>
-      <w:r>
-        <w:t>Optioneel (</w:t>
-      </w:r>
-      <w:proofErr w:type="spellStart"/>
-      <w:r>
-        <w:t>aka</w:t>
-      </w:r>
-      <w:proofErr w:type="spellEnd"/>
-      <w:r>
-        <w:t xml:space="preserve"> volgende release)</w:t>
-      </w:r>
-    </w:p>
-    <w:p>
-      <w:pPr>
-        <w:pStyle w:val="Lijstalinea"/>
-        <w:numPr>
-          <w:ilvl w:val="0"/>
-          <w:numId w:val="1"/>
-        </w:numPr>
-      </w:pPr>
-      <w:r>
-        <w:t>Games geordend per lijst.</w:t>
-      </w:r>
-    </w:p>
-    <w:p>
-      <w:pPr>
-        <w:pStyle w:val="Lijstalinea"/>
-        <w:numPr>
-          <w:ilvl w:val="0"/>
-          <w:numId w:val="1"/>
-        </w:numPr>
-      </w:pPr>
-      <w:r>
-        <w:t xml:space="preserve">Als spel </w:t>
-      </w:r>
-      <w:proofErr w:type="spellStart"/>
-      <w:r>
-        <w:t>opgeslaan</w:t>
-      </w:r>
-      <w:proofErr w:type="spellEnd"/>
-      <w:r>
-        <w:t xml:space="preserve"> is bevestiging, of foutmelding (voorbeeld geen schrijfrecht). </w:t>
-      </w:r>
-      <w:proofErr w:type="spellStart"/>
-      <w:r>
-        <w:t>Title</w:t>
-      </w:r>
-      <w:proofErr w:type="spellEnd"/>
-      <w:r>
-        <w:t xml:space="preserve"> in het </w:t>
-      </w:r>
-      <w:proofErr w:type="spellStart"/>
-      <w:r>
-        <w:t>window</w:t>
-      </w:r>
-      <w:proofErr w:type="spellEnd"/>
-      <w:r>
-        <w:t xml:space="preserve"> moet veranderen naar: </w:t>
-      </w:r>
-      <w:proofErr w:type="spellStart"/>
-      <w:r>
-        <w:t>PairUp</w:t>
-      </w:r>
-      <w:proofErr w:type="spellEnd"/>
-      <w:r>
-        <w:t xml:space="preserve"> – TornooiNaam.</w:t>
+        <w:t>Datum format, proper (alleen tijd?)</w:t>
       </w:r>
       <w:bookmarkStart w:id="0" w:name="_GoBack"/>
       <w:bookmarkEnd w:id="0"/>
@@ -377,53 +149,102 @@
           <w:numId w:val="1"/>
         </w:numPr>
       </w:pPr>
-      <w:proofErr w:type="spellStart"/>
-      <w:r>
-        <w:t>Sneltoetsen</w:t>
-      </w:r>
-      <w:proofErr w:type="spellEnd"/>
-      <w:r>
-        <w:t xml:space="preserve"> voor opslaan en nieuw, en zo verder.</w:t>
-      </w:r>
-    </w:p>
-    <w:p>
-      <w:pPr>
-        <w:pStyle w:val="Lijstalinea"/>
-        <w:numPr>
-          <w:ilvl w:val="0"/>
-          <w:numId w:val="1"/>
-        </w:numPr>
-      </w:pPr>
-      <w:r>
-        <w:t xml:space="preserve">Gui </w:t>
-      </w:r>
-      <w:proofErr w:type="spellStart"/>
-      <w:r>
-        <w:t>layout</w:t>
-      </w:r>
-      <w:proofErr w:type="spellEnd"/>
-      <w:r>
-        <w:t xml:space="preserve"> veranderen</w:t>
-      </w:r>
-    </w:p>
-    <w:p>
-      <w:pPr>
-        <w:pStyle w:val="Lijstalinea"/>
-        <w:numPr>
-          <w:ilvl w:val="0"/>
-          <w:numId w:val="1"/>
-        </w:numPr>
-      </w:pPr>
-      <w:r>
-        <w:t xml:space="preserve">… Wachten op verdere instructies van Tom </w:t>
-      </w:r>
-      <w:proofErr w:type="spellStart"/>
-      <w:r>
-        <w:t>mbt</w:t>
-      </w:r>
-      <w:proofErr w:type="spellEnd"/>
-      <w:r>
-        <w:t xml:space="preserve"> andere functies.</w:t>
+      <w:r>
+        <w:t>Als op de pairup button gedrukt wordt, wordt er eerst nog een rij toegevoegd aan de geregistreerde spelers tabel. Moet direct uitgevoerd worden.</w:t>
+      </w:r>
+    </w:p>
+    <w:p>
+      <w:r>
+        <w:t>Hoofdtaken (achter de schermen)</w:t>
+      </w:r>
+    </w:p>
+    <w:p>
+      <w:pPr>
+        <w:pStyle w:val="Lijstalinea"/>
+        <w:numPr>
+          <w:ilvl w:val="0"/>
+          <w:numId w:val="1"/>
+        </w:numPr>
+      </w:pPr>
+      <w:r>
+        <w:t xml:space="preserve">Recente tornooien mbv registry moet perfect zijn. Dwz. Als een waarde in het registry niet meer bestaat moet hij verwijderd worden. Instelbaar zijn hoeveel waarden er worden opgeslaan. </w:t>
+      </w:r>
+    </w:p>
+    <w:p>
+      <w:pPr>
+        <w:pStyle w:val="Lijstalinea"/>
+        <w:numPr>
+          <w:ilvl w:val="0"/>
+          <w:numId w:val="1"/>
+        </w:numPr>
+      </w:pPr>
+      <w:r>
+        <w:t>Global commands. Bepaalde methoden willen we (bijna) overal in het programma beschikbaar hebben. Zoals opslaan, nieuw, pairup, copy, paste, import, enzo… Hoe is dit mogelijk in wpf??</w:t>
+      </w:r>
+    </w:p>
+    <w:p>
+      <w:r>
+        <w:t>Optioneel (aka volgende release)</w:t>
+      </w:r>
+    </w:p>
+    <w:p>
+      <w:pPr>
+        <w:pStyle w:val="Lijstalinea"/>
+        <w:numPr>
+          <w:ilvl w:val="0"/>
+          <w:numId w:val="1"/>
+        </w:numPr>
+      </w:pPr>
+      <w:r>
+        <w:t>Games geordend per lijst.</w:t>
+      </w:r>
+    </w:p>
+    <w:p>
+      <w:pPr>
+        <w:pStyle w:val="Lijstalinea"/>
+        <w:numPr>
+          <w:ilvl w:val="0"/>
+          <w:numId w:val="1"/>
+        </w:numPr>
+      </w:pPr>
+      <w:r>
+        <w:t>Als spel opgeslaan is bevestiging, of foutmelding (voorbeeld geen schrijfrecht). Title in het window moet veranderen naar: PairUp – TornooiNaam.</w:t>
+      </w:r>
+    </w:p>
+    <w:p>
+      <w:pPr>
+        <w:pStyle w:val="Lijstalinea"/>
+        <w:numPr>
+          <w:ilvl w:val="0"/>
+          <w:numId w:val="1"/>
+        </w:numPr>
+      </w:pPr>
+      <w:r>
+        <w:t>Sneltoetsen voor opslaan en nieuw, en zo verder.</w:t>
+      </w:r>
+    </w:p>
+    <w:p>
+      <w:pPr>
+        <w:pStyle w:val="Lijstalinea"/>
+        <w:numPr>
+          <w:ilvl w:val="0"/>
+          <w:numId w:val="1"/>
+        </w:numPr>
+      </w:pPr>
+      <w:r>
+        <w:t>Gui layout veranderen</w:t>
+      </w:r>
+    </w:p>
+    <w:p>
+      <w:pPr>
+        <w:pStyle w:val="Lijstalinea"/>
+        <w:numPr>
+          <w:ilvl w:val="0"/>
+          <w:numId w:val="1"/>
+        </w:numPr>
+      </w:pPr>
+      <w:r>
+        <w:t>… Wachten op verdere instructies van Tom mbt andere functies.</w:t>
       </w:r>
     </w:p>
     <w:sectPr>

</xml_diff>